<commit_message>
inicio do projeto, planeamento semana 1 organizado
</commit_message>
<xml_diff>
--- a/PTI/Gestor/Plano_Semanal.docx
+++ b/PTI/Gestor/Plano_Semanal.docx
@@ -41,7 +41,7 @@
           <w:szCs w:val="24"/>
           <w:rtl w:val="0"/>
         </w:rPr>
-        <w:t xml:space="preserve">Semana: 1</w:t>
+        <w:t xml:space="preserve">Semana:</w:t>
       </w:r>
     </w:p>
     <w:p>
@@ -62,7 +62,7 @@
           <w:szCs w:val="24"/>
           <w:rtl w:val="0"/>
         </w:rPr>
-        <w:t xml:space="preserve">Iteração: 1</w:t>
+        <w:t xml:space="preserve">Iteração:</w:t>
       </w:r>
     </w:p>
     <w:p>
@@ -88,6 +88,7 @@
           <w:rFonts w:ascii="Times New Roman" w:cs="Times New Roman" w:eastAsia="Times New Roman" w:hAnsi="Times New Roman"/>
           <w:sz w:val="20"/>
           <w:szCs w:val="20"/>
+          <w:u w:val="none"/>
         </w:rPr>
       </w:pPr>
       <w:r>
@@ -98,148 +99,12 @@
           <w:szCs w:val="24"/>
           <w:rtl w:val="0"/>
         </w:rPr>
-        <w:t xml:space="preserve">Objetivo principal: </w:t>
+        <w:t xml:space="preserve">Objetivo principal:</w:t>
       </w:r>
       <w:r>
         <w:rPr>
-          <w:rFonts w:ascii="Times New Roman" w:cs="Times New Roman" w:eastAsia="Times New Roman" w:hAnsi="Times New Roman"/>
-          <w:sz w:val="20"/>
-          <w:szCs w:val="20"/>
           <w:rtl w:val="0"/>
         </w:rPr>
-        <w:t xml:space="preserve">Iniciar a primeira iteração do projeto. Focar na modelação do sistema e início de algumas implementações técnicas. No fim da semana espera-se ter um conceito geral do</w:t>
-      </w:r>
-      <w:r>
-        <w:rPr>
-          <w:rFonts w:ascii="Times New Roman" w:cs="Times New Roman" w:eastAsia="Times New Roman" w:hAnsi="Times New Roman"/>
-          <w:b w:val="1"/>
-          <w:sz w:val="20"/>
-          <w:szCs w:val="20"/>
-          <w:rtl w:val="0"/>
-        </w:rPr>
-        <w:t xml:space="preserve"> desenho da aplicação</w:t>
-      </w:r>
-      <w:r>
-        <w:rPr>
-          <w:rFonts w:ascii="Times New Roman" w:cs="Times New Roman" w:eastAsia="Times New Roman" w:hAnsi="Times New Roman"/>
-          <w:sz w:val="20"/>
-          <w:szCs w:val="20"/>
-          <w:rtl w:val="0"/>
-        </w:rPr>
-        <w:t xml:space="preserve">, ter configurado a </w:t>
-      </w:r>
-      <w:r>
-        <w:rPr>
-          <w:rFonts w:ascii="Times New Roman" w:cs="Times New Roman" w:eastAsia="Times New Roman" w:hAnsi="Times New Roman"/>
-          <w:b w:val="1"/>
-          <w:sz w:val="20"/>
-          <w:szCs w:val="20"/>
-          <w:rtl w:val="0"/>
-        </w:rPr>
-        <w:t xml:space="preserve">base de dados</w:t>
-      </w:r>
-      <w:r>
-        <w:rPr>
-          <w:rFonts w:ascii="Times New Roman" w:cs="Times New Roman" w:eastAsia="Times New Roman" w:hAnsi="Times New Roman"/>
-          <w:sz w:val="20"/>
-          <w:szCs w:val="20"/>
-          <w:rtl w:val="0"/>
-        </w:rPr>
-        <w:t xml:space="preserve"> ter iniciado a implementação de pelo menos </w:t>
-      </w:r>
-      <w:r>
-        <w:rPr>
-          <w:rFonts w:ascii="Times New Roman" w:cs="Times New Roman" w:eastAsia="Times New Roman" w:hAnsi="Times New Roman"/>
-          <w:b w:val="1"/>
-          <w:sz w:val="20"/>
-          <w:szCs w:val="20"/>
-          <w:rtl w:val="0"/>
-        </w:rPr>
-        <w:t xml:space="preserve">3 casos de uso</w:t>
-      </w:r>
-      <w:r>
-        <w:rPr>
-          <w:rFonts w:ascii="Times New Roman" w:cs="Times New Roman" w:eastAsia="Times New Roman" w:hAnsi="Times New Roman"/>
-          <w:sz w:val="20"/>
-          <w:szCs w:val="20"/>
-          <w:rtl w:val="0"/>
-        </w:rPr>
-        <w:t xml:space="preserve">. Estes casos de uso serão:</w:t>
-      </w:r>
-    </w:p>
-    <w:p>
-      <w:pPr>
-        <w:numPr>
-          <w:ilvl w:val="0"/>
-          <w:numId w:val="1"/>
-        </w:numPr>
-        <w:ind w:left="720" w:hanging="360"/>
-        <w:jc w:val="both"/>
-        <w:rPr>
-          <w:rFonts w:ascii="Times New Roman" w:cs="Times New Roman" w:eastAsia="Times New Roman" w:hAnsi="Times New Roman"/>
-          <w:sz w:val="20"/>
-          <w:szCs w:val="20"/>
-          <w:u w:val="none"/>
-        </w:rPr>
-      </w:pPr>
-      <w:r>
-        <w:rPr>
-          <w:rFonts w:ascii="Times New Roman" w:cs="Times New Roman" w:eastAsia="Times New Roman" w:hAnsi="Times New Roman"/>
-          <w:sz w:val="20"/>
-          <w:szCs w:val="20"/>
-          <w:rtl w:val="0"/>
-        </w:rPr>
-        <w:t xml:space="preserve">Admin: inserir dados de um aluno em específico na BD (por input de texto)</w:t>
-      </w:r>
-    </w:p>
-    <w:p>
-      <w:pPr>
-        <w:numPr>
-          <w:ilvl w:val="0"/>
-          <w:numId w:val="1"/>
-        </w:numPr>
-        <w:ind w:left="720" w:hanging="360"/>
-        <w:jc w:val="both"/>
-        <w:rPr>
-          <w:rFonts w:ascii="Times New Roman" w:cs="Times New Roman" w:eastAsia="Times New Roman" w:hAnsi="Times New Roman"/>
-          <w:sz w:val="20"/>
-          <w:szCs w:val="20"/>
-          <w:u w:val="none"/>
-        </w:rPr>
-      </w:pPr>
-      <w:r>
-        <w:rPr>
-          <w:rFonts w:ascii="Times New Roman" w:cs="Times New Roman" w:eastAsia="Times New Roman" w:hAnsi="Times New Roman"/>
-          <w:sz w:val="20"/>
-          <w:szCs w:val="20"/>
-          <w:rtl w:val="0"/>
-        </w:rPr>
-        <w:t xml:space="preserve">Aluno: visualizar notas de cadeiras passadas</w:t>
-      </w:r>
-    </w:p>
-    <w:p>
-      <w:pPr>
-        <w:numPr>
-          <w:ilvl w:val="0"/>
-          <w:numId w:val="1"/>
-        </w:numPr>
-        <w:ind w:left="720" w:hanging="360"/>
-        <w:jc w:val="both"/>
-        <w:rPr>
-          <w:rFonts w:ascii="Times New Roman" w:cs="Times New Roman" w:eastAsia="Times New Roman" w:hAnsi="Times New Roman"/>
-          <w:sz w:val="20"/>
-          <w:szCs w:val="20"/>
-          <w:u w:val="none"/>
-        </w:rPr>
-      </w:pPr>
-      <w:r>
-        <w:rPr>
-          <w:rFonts w:ascii="Times New Roman" w:cs="Times New Roman" w:eastAsia="Times New Roman" w:hAnsi="Times New Roman"/>
-          <w:sz w:val="20"/>
-          <w:szCs w:val="20"/>
-          <w:rtl w:val="0"/>
-        </w:rPr>
-        <w:t xml:space="preserve">Professor: publicar uma mensagem no fórum</w:t>
       </w:r>
     </w:p>
     <w:p>
@@ -541,12 +406,8 @@
             </w:pPr>
             <w:r>
               <w:rPr>
-                <w:rFonts w:ascii="Times New Roman" w:cs="Times New Roman" w:eastAsia="Times New Roman" w:hAnsi="Times New Roman"/>
-                <w:sz w:val="20"/>
-                <w:szCs w:val="20"/>
-                <w:rtl w:val="0"/>
-              </w:rPr>
-              <w:t xml:space="preserve">Configurar a ligação à BD. Explorar as tecnologias backend. Inserir na BD dados suficientes para implementar os 3 casos de uso.</w:t>
+                <w:rtl w:val="0"/>
+              </w:rPr>
             </w:r>
           </w:p>
         </w:tc>
@@ -585,12 +446,8 @@
             </w:pPr>
             <w:r>
               <w:rPr>
-                <w:rFonts w:ascii="Times New Roman" w:cs="Times New Roman" w:eastAsia="Times New Roman" w:hAnsi="Times New Roman"/>
-                <w:sz w:val="20"/>
-                <w:szCs w:val="20"/>
-                <w:rtl w:val="0"/>
-              </w:rPr>
-              <w:t xml:space="preserve">Estrutura da BD (PNG) </w:t>
+                <w:rtl w:val="0"/>
+              </w:rPr>
             </w:r>
           </w:p>
         </w:tc>
@@ -677,12 +534,8 @@
             </w:pPr>
             <w:r>
               <w:rPr>
-                <w:rFonts w:ascii="Times New Roman" w:cs="Times New Roman" w:eastAsia="Times New Roman" w:hAnsi="Times New Roman"/>
-                <w:sz w:val="20"/>
-                <w:szCs w:val="20"/>
-                <w:rtl w:val="0"/>
-              </w:rPr>
-              <w:t xml:space="preserve">Com a assistência dos designers, iniciar a estrutura do site. Começar a implementação dos 3 casos de uso.</w:t>
+                <w:rtl w:val="0"/>
+              </w:rPr>
             </w:r>
           </w:p>
         </w:tc>
@@ -721,12 +574,8 @@
             </w:pPr>
             <w:r>
               <w:rPr>
-                <w:rFonts w:ascii="Times New Roman" w:cs="Times New Roman" w:eastAsia="Times New Roman" w:hAnsi="Times New Roman"/>
-                <w:sz w:val="20"/>
-                <w:szCs w:val="20"/>
-                <w:rtl w:val="0"/>
-              </w:rPr>
-              <w:t xml:space="preserve">Início da aplicação (HTML, CSS, JS)</w:t>
+                <w:rtl w:val="0"/>
+              </w:rPr>
             </w:r>
           </w:p>
         </w:tc>
@@ -813,12 +662,8 @@
             </w:pPr>
             <w:r>
               <w:rPr>
-                <w:rFonts w:ascii="Times New Roman" w:cs="Times New Roman" w:eastAsia="Times New Roman" w:hAnsi="Times New Roman"/>
-                <w:sz w:val="20"/>
-                <w:szCs w:val="20"/>
-                <w:rtl w:val="0"/>
-              </w:rPr>
-              <w:t xml:space="preserve">Criar PAF’s e PBF’s. </w:t>
+                <w:rtl w:val="0"/>
+              </w:rPr>
             </w:r>
           </w:p>
         </w:tc>
@@ -857,12 +702,8 @@
             </w:pPr>
             <w:r>
               <w:rPr>
-                <w:rFonts w:ascii="Times New Roman" w:cs="Times New Roman" w:eastAsia="Times New Roman" w:hAnsi="Times New Roman"/>
-                <w:sz w:val="20"/>
-                <w:szCs w:val="20"/>
-                <w:rtl w:val="0"/>
-              </w:rPr>
-              <w:t xml:space="preserve">PBF (fotos); PAF (HTML,CSS)</w:t>
+                <w:rtl w:val="0"/>
+              </w:rPr>
             </w:r>
           </w:p>
         </w:tc>
@@ -949,12 +790,8 @@
             </w:pPr>
             <w:r>
               <w:rPr>
-                <w:rFonts w:ascii="Times New Roman" w:cs="Times New Roman" w:eastAsia="Times New Roman" w:hAnsi="Times New Roman"/>
-                <w:sz w:val="20"/>
-                <w:szCs w:val="20"/>
-                <w:rtl w:val="0"/>
-              </w:rPr>
-              <w:t xml:space="preserve">Analisar os dados dos testes com utilizadores.</w:t>
+                <w:rtl w:val="0"/>
+              </w:rPr>
             </w:r>
           </w:p>
         </w:tc>
@@ -993,12 +830,8 @@
             </w:pPr>
             <w:r>
               <w:rPr>
-                <w:rFonts w:ascii="Times New Roman" w:cs="Times New Roman" w:eastAsia="Times New Roman" w:hAnsi="Times New Roman"/>
-                <w:sz w:val="20"/>
-                <w:szCs w:val="20"/>
-                <w:rtl w:val="0"/>
-              </w:rPr>
-              <w:t xml:space="preserve">Lista de conclusões e feedback dos testes de utilizadores.</w:t>
+                <w:rtl w:val="0"/>
+              </w:rPr>
             </w:r>
           </w:p>
         </w:tc>
@@ -1085,12 +918,8 @@
             </w:pPr>
             <w:r>
               <w:rPr>
-                <w:rFonts w:ascii="Times New Roman" w:cs="Times New Roman" w:eastAsia="Times New Roman" w:hAnsi="Times New Roman"/>
-                <w:sz w:val="20"/>
-                <w:szCs w:val="20"/>
-                <w:rtl w:val="0"/>
-              </w:rPr>
-              <w:t xml:space="preserve">Criar inquérito para utilizadores do PAF, fazer testes com utilizadores.</w:t>
+                <w:rtl w:val="0"/>
+              </w:rPr>
             </w:r>
           </w:p>
         </w:tc>
@@ -1129,12 +958,8 @@
             </w:pPr>
             <w:r>
               <w:rPr>
-                <w:rFonts w:ascii="Times New Roman" w:cs="Times New Roman" w:eastAsia="Times New Roman" w:hAnsi="Times New Roman"/>
-                <w:sz w:val="20"/>
-                <w:szCs w:val="20"/>
-                <w:rtl w:val="0"/>
-              </w:rPr>
-              <w:t xml:space="preserve">Inquérito de utilizador</w:t>
+                <w:rtl w:val="0"/>
+              </w:rPr>
             </w:r>
           </w:p>
         </w:tc>
@@ -1221,12 +1046,8 @@
             </w:pPr>
             <w:r>
               <w:rPr>
-                <w:rFonts w:ascii="Times New Roman" w:cs="Times New Roman" w:eastAsia="Times New Roman" w:hAnsi="Times New Roman"/>
-                <w:sz w:val="20"/>
-                <w:szCs w:val="20"/>
-                <w:rtl w:val="0"/>
-              </w:rPr>
-              <w:t xml:space="preserve">Explorar a tecnologia Django, investigar métodos de escalabilidade e segurança. Assistir os programadores Backend.</w:t>
+                <w:rtl w:val="0"/>
+              </w:rPr>
             </w:r>
           </w:p>
         </w:tc>
@@ -1353,12 +1174,8 @@
             </w:pPr>
             <w:r>
               <w:rPr>
-                <w:rFonts w:ascii="Times New Roman" w:cs="Times New Roman" w:eastAsia="Times New Roman" w:hAnsi="Times New Roman"/>
-                <w:sz w:val="20"/>
-                <w:szCs w:val="20"/>
-                <w:rtl w:val="0"/>
-              </w:rPr>
-              <w:t xml:space="preserve">Fazer um planeamento aprofundado das várias fases futuras do projeto. Dividir o projeto em etapas separadas por iteração e por semana. Criar uma lista de casos de uso que exploram todos os requisitos funcionais.</w:t>
+                <w:rtl w:val="0"/>
+              </w:rPr>
             </w:r>
           </w:p>
         </w:tc>
@@ -1397,12 +1214,8 @@
             </w:pPr>
             <w:r>
               <w:rPr>
-                <w:rFonts w:ascii="Times New Roman" w:cs="Times New Roman" w:eastAsia="Times New Roman" w:hAnsi="Times New Roman"/>
-                <w:sz w:val="20"/>
-                <w:szCs w:val="20"/>
-                <w:rtl w:val="0"/>
-              </w:rPr>
-              <w:t xml:space="preserve">Lista de casos de uso (DOCX)</w:t>
+                <w:rtl w:val="0"/>
+              </w:rPr>
             </w:r>
           </w:p>
         </w:tc>
@@ -1450,121 +1263,7 @@
 </file>
 
 <file path=word/numbering.xml><?xml version="1.0" encoding="utf-8"?>
-<w:numbering xmlns:mc="http://schemas.openxmlformats.org/markup-compatibility/2006" xmlns:o="urn:schemas-microsoft-com:office:office" xmlns:r="http://schemas.openxmlformats.org/officeDocument/2006/relationships" xmlns:m="http://schemas.openxmlformats.org/officeDocument/2006/math" xmlns:v="urn:schemas-microsoft-com:vml" xmlns:wp="http://schemas.openxmlformats.org/drawingml/2006/wordprocessingDrawing" xmlns:w10="urn:schemas-microsoft-com:office:word" xmlns:w="http://schemas.openxmlformats.org/wordprocessingml/2006/main" xmlns:wne="http://schemas.microsoft.com/office/word/2006/wordml" xmlns:sl="http://schemas.openxmlformats.org/schemaLibrary/2006/main" xmlns:a="http://schemas.openxmlformats.org/drawingml/2006/main" xmlns:pic="http://schemas.openxmlformats.org/drawingml/2006/picture" xmlns:c="http://schemas.openxmlformats.org/drawingml/2006/chart" xmlns:lc="http://schemas.openxmlformats.org/drawingml/2006/lockedCanvas" xmlns:dgm="http://schemas.openxmlformats.org/drawingml/2006/diagram" xmlns:wps="http://schemas.microsoft.com/office/word/2010/wordprocessingShape" xmlns:wpg="http://schemas.microsoft.com/office/word/2010/wordprocessingGroup" xmlns:w14="http://schemas.microsoft.com/office/word/2010/wordml" xmlns:w15="http://schemas.microsoft.com/office/word/2012/wordml">
-  <w:abstractNum w:abstractNumId="1">
-    <w:lvl w:ilvl="0">
-      <w:start w:val="1"/>
-      <w:numFmt w:val="bullet"/>
-      <w:lvlText w:val="-"/>
-      <w:lvlJc w:val="left"/>
-      <w:pPr>
-        <w:ind w:left="720" w:hanging="360"/>
-      </w:pPr>
-      <w:rPr>
-        <w:u w:val="none"/>
-      </w:rPr>
-    </w:lvl>
-    <w:lvl w:ilvl="1">
-      <w:start w:val="1"/>
-      <w:numFmt w:val="bullet"/>
-      <w:lvlText w:val="-"/>
-      <w:lvlJc w:val="left"/>
-      <w:pPr>
-        <w:ind w:left="1440" w:hanging="360"/>
-      </w:pPr>
-      <w:rPr>
-        <w:u w:val="none"/>
-      </w:rPr>
-    </w:lvl>
-    <w:lvl w:ilvl="2">
-      <w:start w:val="1"/>
-      <w:numFmt w:val="bullet"/>
-      <w:lvlText w:val="-"/>
-      <w:lvlJc w:val="left"/>
-      <w:pPr>
-        <w:ind w:left="2160" w:hanging="360"/>
-      </w:pPr>
-      <w:rPr>
-        <w:u w:val="none"/>
-      </w:rPr>
-    </w:lvl>
-    <w:lvl w:ilvl="3">
-      <w:start w:val="1"/>
-      <w:numFmt w:val="bullet"/>
-      <w:lvlText w:val="-"/>
-      <w:lvlJc w:val="left"/>
-      <w:pPr>
-        <w:ind w:left="2880" w:hanging="360"/>
-      </w:pPr>
-      <w:rPr>
-        <w:u w:val="none"/>
-      </w:rPr>
-    </w:lvl>
-    <w:lvl w:ilvl="4">
-      <w:start w:val="1"/>
-      <w:numFmt w:val="bullet"/>
-      <w:lvlText w:val="-"/>
-      <w:lvlJc w:val="left"/>
-      <w:pPr>
-        <w:ind w:left="3600" w:hanging="360"/>
-      </w:pPr>
-      <w:rPr>
-        <w:u w:val="none"/>
-      </w:rPr>
-    </w:lvl>
-    <w:lvl w:ilvl="5">
-      <w:start w:val="1"/>
-      <w:numFmt w:val="bullet"/>
-      <w:lvlText w:val="-"/>
-      <w:lvlJc w:val="left"/>
-      <w:pPr>
-        <w:ind w:left="4320" w:hanging="360"/>
-      </w:pPr>
-      <w:rPr>
-        <w:u w:val="none"/>
-      </w:rPr>
-    </w:lvl>
-    <w:lvl w:ilvl="6">
-      <w:start w:val="1"/>
-      <w:numFmt w:val="bullet"/>
-      <w:lvlText w:val="-"/>
-      <w:lvlJc w:val="left"/>
-      <w:pPr>
-        <w:ind w:left="5040" w:hanging="360"/>
-      </w:pPr>
-      <w:rPr>
-        <w:u w:val="none"/>
-      </w:rPr>
-    </w:lvl>
-    <w:lvl w:ilvl="7">
-      <w:start w:val="1"/>
-      <w:numFmt w:val="bullet"/>
-      <w:lvlText w:val="-"/>
-      <w:lvlJc w:val="left"/>
-      <w:pPr>
-        <w:ind w:left="5760" w:hanging="360"/>
-      </w:pPr>
-      <w:rPr>
-        <w:u w:val="none"/>
-      </w:rPr>
-    </w:lvl>
-    <w:lvl w:ilvl="8">
-      <w:start w:val="1"/>
-      <w:numFmt w:val="bullet"/>
-      <w:lvlText w:val="-"/>
-      <w:lvlJc w:val="left"/>
-      <w:pPr>
-        <w:ind w:left="6480" w:hanging="360"/>
-      </w:pPr>
-      <w:rPr>
-        <w:u w:val="none"/>
-      </w:rPr>
-    </w:lvl>
-  </w:abstractNum>
-  <w:num w:numId="1">
-    <w:abstractNumId w:val="1"/>
-  </w:num>
-</w:numbering>
+<w:numbering xmlns:mc="http://schemas.openxmlformats.org/markup-compatibility/2006" xmlns:o="urn:schemas-microsoft-com:office:office" xmlns:r="http://schemas.openxmlformats.org/officeDocument/2006/relationships" xmlns:m="http://schemas.openxmlformats.org/officeDocument/2006/math" xmlns:v="urn:schemas-microsoft-com:vml" xmlns:wp="http://schemas.openxmlformats.org/drawingml/2006/wordprocessingDrawing" xmlns:w10="urn:schemas-microsoft-com:office:word" xmlns:w="http://schemas.openxmlformats.org/wordprocessingml/2006/main" xmlns:wne="http://schemas.microsoft.com/office/word/2006/wordml" xmlns:sl="http://schemas.openxmlformats.org/schemaLibrary/2006/main" xmlns:a="http://schemas.openxmlformats.org/drawingml/2006/main" xmlns:pic="http://schemas.openxmlformats.org/drawingml/2006/picture" xmlns:c="http://schemas.openxmlformats.org/drawingml/2006/chart" xmlns:lc="http://schemas.openxmlformats.org/drawingml/2006/lockedCanvas" xmlns:dgm="http://schemas.openxmlformats.org/drawingml/2006/diagram" xmlns:wps="http://schemas.microsoft.com/office/word/2010/wordprocessingShape" xmlns:wpg="http://schemas.microsoft.com/office/word/2010/wordprocessingGroup" xmlns:w14="http://schemas.microsoft.com/office/word/2010/wordml" xmlns:w15="http://schemas.microsoft.com/office/word/2012/wordml"/>
 </file>
 
 <file path=word/styles.xml><?xml version="1.0" encoding="utf-8"?>

</xml_diff>